<commit_message>
Wywiady jakościowe (3/31) wstępne tabele
</commit_message>
<xml_diff>
--- a/analizy_wynikow/Wyniki_wywiadów_SSI_v0.1.docx
+++ b/analizy_wynikow/Wyniki_wywiadów_SSI_v0.1.docx
@@ -291,7 +291,15 @@
     </w:p>
     <w:p>
       <w:r>
-        <w:t>inne wykształcenie zdobyte/zdobywane („t/t”,”t/n”)</w:t>
+        <w:t>inne wykształcenie zdobyte/zdobywane („t/</w:t>
+      </w:r>
+      <w:proofErr w:type="spellStart"/>
+      <w:r>
+        <w:t>t”,”t</w:t>
+      </w:r>
+      <w:proofErr w:type="spellEnd"/>
+      <w:r>
+        <w:t>/n”)</w:t>
       </w:r>
     </w:p>
     <w:tbl>
@@ -445,8 +453,13 @@
           </w:tcPr>
           <w:p>
             <w:r>
-              <w:t>Info metryczkowe</w:t>
-            </w:r>
+              <w:t xml:space="preserve">Info </w:t>
+            </w:r>
+            <w:proofErr w:type="spellStart"/>
+            <w:r>
+              <w:t>metryczkowe</w:t>
+            </w:r>
+            <w:proofErr w:type="spellEnd"/>
           </w:p>
         </w:tc>
         <w:tc>
@@ -500,20 +513,29 @@
                 <w:sz w:val="16"/>
                 <w:szCs w:val="16"/>
               </w:rPr>
-              <w:t xml:space="preserve"> inne wykszt</w:t>
-            </w:r>
+              <w:t xml:space="preserve"> inne </w:t>
+            </w:r>
+            <w:proofErr w:type="spellStart"/>
             <w:r>
               <w:rPr>
                 <w:sz w:val="16"/>
                 <w:szCs w:val="16"/>
               </w:rPr>
-              <w:t>.</w:t>
-            </w:r>
+              <w:t>wykszt</w:t>
+            </w:r>
+            <w:proofErr w:type="spellEnd"/>
             <w:r>
               <w:rPr>
                 <w:sz w:val="16"/>
                 <w:szCs w:val="16"/>
               </w:rPr>
+              <w:t>.</w:t>
+            </w:r>
+            <w:r>
+              <w:rPr>
+                <w:sz w:val="16"/>
+                <w:szCs w:val="16"/>
+              </w:rPr>
               <w:t xml:space="preserve"> zdobyte/zdobywane]</w:t>
             </w:r>
           </w:p>
@@ -841,7 +863,17 @@
             <w:tcW w:w="2118" w:type="dxa"/>
           </w:tcPr>
           <w:p>
-            <w:r>
+            <w:pPr>
+              <w:rPr>
+                <w:i/>
+                <w:iCs/>
+              </w:rPr>
+            </w:pPr>
+            <w:r>
+              <w:rPr>
+                <w:i/>
+                <w:iCs/>
+              </w:rPr>
               <w:t>Ocena uczelni</w:t>
             </w:r>
           </w:p>
@@ -851,7 +883,17 @@
             <w:tcW w:w="6458" w:type="dxa"/>
           </w:tcPr>
           <w:p>
-            <w:r>
+            <w:pPr>
+              <w:rPr>
+                <w:i/>
+                <w:iCs/>
+              </w:rPr>
+            </w:pPr>
+            <w:r>
+              <w:rPr>
+                <w:i/>
+                <w:iCs/>
+              </w:rPr>
               <w:t>ankieta</w:t>
             </w:r>
           </w:p>
@@ -889,7 +931,23 @@
           </w:tcPr>
           <w:p>
             <w:r>
-              <w:t>Czy pomiar satysf. inter. do podnoszenia jakości</w:t>
+              <w:t xml:space="preserve">Czy pomiar </w:t>
+            </w:r>
+            <w:proofErr w:type="spellStart"/>
+            <w:r>
+              <w:t>satysf</w:t>
+            </w:r>
+            <w:proofErr w:type="spellEnd"/>
+            <w:r>
+              <w:t xml:space="preserve">. </w:t>
+            </w:r>
+            <w:proofErr w:type="spellStart"/>
+            <w:r>
+              <w:t>inter</w:t>
+            </w:r>
+            <w:proofErr w:type="spellEnd"/>
+            <w:r>
+              <w:t>. do podnoszenia jakości</w:t>
             </w:r>
           </w:p>
         </w:tc>
@@ -1183,6 +1241,7 @@
               </w:rPr>
               <w:t xml:space="preserve"> </w:t>
             </w:r>
+            <w:proofErr w:type="spellStart"/>
             <w:r>
               <w:rPr>
                 <w:b/>
@@ -1195,7 +1254,15 @@
                 <w:b/>
                 <w:bCs/>
               </w:rPr>
-              <w:t xml:space="preserve">t; </w:t>
+              <w:t>t</w:t>
+            </w:r>
+            <w:proofErr w:type="spellEnd"/>
+            <w:r>
+              <w:rPr>
+                <w:b/>
+                <w:bCs/>
+              </w:rPr>
+              <w:t xml:space="preserve">; </w:t>
             </w:r>
             <w:r>
               <w:rPr>
@@ -1288,8 +1355,13 @@
           </w:tcPr>
           <w:p>
             <w:r>
-              <w:t>Info metryczkowe</w:t>
-            </w:r>
+              <w:t xml:space="preserve">Info </w:t>
+            </w:r>
+            <w:proofErr w:type="spellStart"/>
+            <w:r>
+              <w:t>metryczkowe</w:t>
+            </w:r>
+            <w:proofErr w:type="spellEnd"/>
           </w:p>
         </w:tc>
         <w:tc>
@@ -1308,7 +1380,23 @@
                 <w:sz w:val="16"/>
                 <w:szCs w:val="16"/>
               </w:rPr>
-              <w:t>[interesariusz; rodzaj uczelni; wiek; płeć; miejsc.; inne wykszt. zdobyte/zdobywane]</w:t>
+              <w:t xml:space="preserve">[interesariusz; rodzaj uczelni; wiek; płeć; miejsc.; inne </w:t>
+            </w:r>
+            <w:proofErr w:type="spellStart"/>
+            <w:r>
+              <w:rPr>
+                <w:sz w:val="16"/>
+                <w:szCs w:val="16"/>
+              </w:rPr>
+              <w:t>wykszt</w:t>
+            </w:r>
+            <w:proofErr w:type="spellEnd"/>
+            <w:r>
+              <w:rPr>
+                <w:sz w:val="16"/>
+                <w:szCs w:val="16"/>
+              </w:rPr>
+              <w:t>. zdobyte/zdobywane]</w:t>
             </w:r>
           </w:p>
         </w:tc>
@@ -1640,7 +1728,17 @@
             <w:tcW w:w="2118" w:type="dxa"/>
           </w:tcPr>
           <w:p>
-            <w:r>
+            <w:pPr>
+              <w:rPr>
+                <w:i/>
+                <w:iCs/>
+              </w:rPr>
+            </w:pPr>
+            <w:r>
+              <w:rPr>
+                <w:i/>
+                <w:iCs/>
+              </w:rPr>
               <w:t>Ocena uczelni</w:t>
             </w:r>
           </w:p>
@@ -1649,6 +1747,204 @@
           <w:tcPr>
             <w:tcW w:w="6458" w:type="dxa"/>
           </w:tcPr>
+          <w:p>
+            <w:pPr>
+              <w:rPr>
+                <w:i/>
+                <w:iCs/>
+              </w:rPr>
+            </w:pPr>
+            <w:r>
+              <w:rPr>
+                <w:i/>
+                <w:iCs/>
+              </w:rPr>
+              <w:t>ankieta</w:t>
+            </w:r>
+          </w:p>
+        </w:tc>
+      </w:tr>
+      <w:tr>
+        <w:trPr>
+          <w:cantSplit/>
+        </w:trPr>
+        <w:tc>
+          <w:tcPr>
+            <w:tcW w:w="486" w:type="dxa"/>
+            <w:vAlign w:val="center"/>
+          </w:tcPr>
+          <w:p>
+            <w:pPr>
+              <w:jc w:val="center"/>
+              <w:rPr>
+                <w:b/>
+                <w:bCs/>
+              </w:rPr>
+            </w:pPr>
+            <w:r>
+              <w:rPr>
+                <w:b/>
+                <w:bCs/>
+              </w:rPr>
+              <w:t>8</w:t>
+            </w:r>
+          </w:p>
+        </w:tc>
+        <w:tc>
+          <w:tcPr>
+            <w:tcW w:w="2118" w:type="dxa"/>
+          </w:tcPr>
+          <w:p>
+            <w:r>
+              <w:t xml:space="preserve">Czy pomiar </w:t>
+            </w:r>
+            <w:proofErr w:type="spellStart"/>
+            <w:r>
+              <w:t>satysf</w:t>
+            </w:r>
+            <w:proofErr w:type="spellEnd"/>
+            <w:r>
+              <w:t xml:space="preserve">. </w:t>
+            </w:r>
+            <w:proofErr w:type="spellStart"/>
+            <w:r>
+              <w:t>inter</w:t>
+            </w:r>
+            <w:proofErr w:type="spellEnd"/>
+            <w:r>
+              <w:t>. do podnoszenia jakości</w:t>
+            </w:r>
+          </w:p>
+        </w:tc>
+        <w:tc>
+          <w:tcPr>
+            <w:tcW w:w="6458" w:type="dxa"/>
+          </w:tcPr>
+          <w:p>
+            <w:r>
+              <w:t>Wątpliwe</w:t>
+            </w:r>
+          </w:p>
+        </w:tc>
+      </w:tr>
+      <w:tr>
+        <w:trPr>
+          <w:cantSplit/>
+        </w:trPr>
+        <w:tc>
+          <w:tcPr>
+            <w:tcW w:w="486" w:type="dxa"/>
+            <w:vAlign w:val="center"/>
+          </w:tcPr>
+          <w:p>
+            <w:pPr>
+              <w:jc w:val="center"/>
+              <w:rPr>
+                <w:b/>
+                <w:bCs/>
+                <w:i/>
+                <w:iCs/>
+              </w:rPr>
+            </w:pPr>
+            <w:r>
+              <w:rPr>
+                <w:b/>
+                <w:bCs/>
+                <w:i/>
+                <w:iCs/>
+              </w:rPr>
+              <w:t>9</w:t>
+            </w:r>
+          </w:p>
+        </w:tc>
+        <w:tc>
+          <w:tcPr>
+            <w:tcW w:w="2118" w:type="dxa"/>
+          </w:tcPr>
+          <w:p>
+            <w:pPr>
+              <w:rPr>
+                <w:i/>
+                <w:iCs/>
+              </w:rPr>
+            </w:pPr>
+            <w:r>
+              <w:rPr>
+                <w:i/>
+                <w:iCs/>
+              </w:rPr>
+              <w:t>Jak SSI do podnoszenia jakości</w:t>
+            </w:r>
+          </w:p>
+        </w:tc>
+        <w:tc>
+          <w:tcPr>
+            <w:tcW w:w="6458" w:type="dxa"/>
+          </w:tcPr>
+          <w:p>
+            <w:pPr>
+              <w:rPr>
+                <w:i/>
+                <w:iCs/>
+              </w:rPr>
+            </w:pPr>
+          </w:p>
+        </w:tc>
+      </w:tr>
+      <w:tr>
+        <w:trPr>
+          <w:cantSplit/>
+        </w:trPr>
+        <w:tc>
+          <w:tcPr>
+            <w:tcW w:w="486" w:type="dxa"/>
+            <w:vAlign w:val="center"/>
+          </w:tcPr>
+          <w:p>
+            <w:pPr>
+              <w:jc w:val="center"/>
+              <w:rPr>
+                <w:b/>
+                <w:bCs/>
+                <w:i/>
+                <w:iCs/>
+              </w:rPr>
+            </w:pPr>
+            <w:r>
+              <w:rPr>
+                <w:b/>
+                <w:bCs/>
+                <w:i/>
+                <w:iCs/>
+              </w:rPr>
+              <w:t>10</w:t>
+            </w:r>
+          </w:p>
+        </w:tc>
+        <w:tc>
+          <w:tcPr>
+            <w:tcW w:w="2118" w:type="dxa"/>
+          </w:tcPr>
+          <w:p>
+            <w:pPr>
+              <w:rPr>
+                <w:i/>
+                <w:iCs/>
+              </w:rPr>
+            </w:pPr>
+            <w:r>
+              <w:rPr>
+                <w:i/>
+                <w:iCs/>
+              </w:rPr>
+              <w:t>SSI dla doskonalenia SZJ</w:t>
+            </w:r>
+          </w:p>
+        </w:tc>
+        <w:tc>
+          <w:tcPr>
+            <w:tcW w:w="6458" w:type="dxa"/>
+          </w:tcPr>
           <w:p/>
         </w:tc>
       </w:tr>
@@ -1674,6 +1970,721 @@
                 <w:b/>
                 <w:bCs/>
               </w:rPr>
+              <w:t>11</w:t>
+            </w:r>
+          </w:p>
+        </w:tc>
+        <w:tc>
+          <w:tcPr>
+            <w:tcW w:w="2118" w:type="dxa"/>
+          </w:tcPr>
+          <w:p>
+            <w:r>
+              <w:t>Kategorie jakości</w:t>
+            </w:r>
+          </w:p>
+        </w:tc>
+        <w:tc>
+          <w:tcPr>
+            <w:tcW w:w="6458" w:type="dxa"/>
+          </w:tcPr>
+          <w:p>
+            <w:r>
+              <w:t>Porównywalność dzięki centralnemu egzaminowi -&gt; nie ma dużych różnic choć pewne są</w:t>
+            </w:r>
+          </w:p>
+          <w:p>
+            <w:r>
+              <w:t>Ściąganie dobrej kadry dydaktycznej</w:t>
+            </w:r>
+          </w:p>
+          <w:p>
+            <w:r>
+              <w:t>Różnice w wyposażeniu -&gt; sprzęt jest istotny, ale nie najważniejszy</w:t>
+            </w:r>
+          </w:p>
+        </w:tc>
+      </w:tr>
+    </w:tbl>
+    <w:p/>
+    <w:p/>
+    <w:p/>
+    <w:p/>
+    <w:p/>
+    <w:tbl>
+      <w:tblPr>
+        <w:tblStyle w:val="Tabela-Siatka"/>
+        <w:tblW w:w="0" w:type="auto"/>
+        <w:tblLook w:val="04A0" w:firstRow="1" w:lastRow="0" w:firstColumn="1" w:lastColumn="0" w:noHBand="0" w:noVBand="1"/>
+      </w:tblPr>
+      <w:tblGrid>
+        <w:gridCol w:w="486"/>
+        <w:gridCol w:w="2118"/>
+        <w:gridCol w:w="6458"/>
+      </w:tblGrid>
+      <w:tr>
+        <w:trPr>
+          <w:cantSplit/>
+          <w:tblHeader/>
+        </w:trPr>
+        <w:tc>
+          <w:tcPr>
+            <w:tcW w:w="486" w:type="dxa"/>
+          </w:tcPr>
+          <w:p>
+            <w:pPr>
+              <w:rPr>
+                <w:b/>
+                <w:bCs/>
+              </w:rPr>
+            </w:pPr>
+            <w:r>
+              <w:rPr>
+                <w:b/>
+                <w:bCs/>
+              </w:rPr>
+              <w:lastRenderedPageBreak/>
+              <w:t>Lp.</w:t>
+            </w:r>
+          </w:p>
+        </w:tc>
+        <w:tc>
+          <w:tcPr>
+            <w:tcW w:w="2118" w:type="dxa"/>
+          </w:tcPr>
+          <w:p>
+            <w:pPr>
+              <w:rPr>
+                <w:b/>
+                <w:bCs/>
+              </w:rPr>
+            </w:pPr>
+            <w:r>
+              <w:rPr>
+                <w:b/>
+                <w:bCs/>
+              </w:rPr>
+              <w:t>Temat pytania</w:t>
+            </w:r>
+          </w:p>
+        </w:tc>
+        <w:tc>
+          <w:tcPr>
+            <w:tcW w:w="6458" w:type="dxa"/>
+          </w:tcPr>
+          <w:p>
+            <w:pPr>
+              <w:rPr>
+                <w:b/>
+                <w:bCs/>
+              </w:rPr>
+            </w:pPr>
+            <w:r>
+              <w:rPr>
+                <w:b/>
+                <w:bCs/>
+              </w:rPr>
+              <w:t>Stwierdzenia respondenta ID:</w:t>
+            </w:r>
+            <w:r>
+              <w:rPr>
+                <w:b/>
+                <w:bCs/>
+              </w:rPr>
+              <w:t>7</w:t>
+            </w:r>
+            <w:r>
+              <w:rPr>
+                <w:b/>
+                <w:bCs/>
+              </w:rPr>
+              <w:t>9</w:t>
+            </w:r>
+            <w:r>
+              <w:rPr>
+                <w:b/>
+                <w:bCs/>
+              </w:rPr>
+              <w:t xml:space="preserve"> (A</w:t>
+            </w:r>
+            <w:r>
+              <w:rPr>
+                <w:b/>
+                <w:bCs/>
+              </w:rPr>
+              <w:t>_R_U</w:t>
+            </w:r>
+            <w:r>
+              <w:rPr>
+                <w:b/>
+                <w:bCs/>
+              </w:rPr>
+              <w:t>;</w:t>
+            </w:r>
+            <w:r>
+              <w:rPr>
+                <w:b/>
+                <w:bCs/>
+              </w:rPr>
+              <w:t xml:space="preserve"> </w:t>
+            </w:r>
+            <w:proofErr w:type="spellStart"/>
+            <w:r>
+              <w:rPr>
+                <w:b/>
+                <w:bCs/>
+              </w:rPr>
+              <w:t>n</w:t>
+            </w:r>
+            <w:r>
+              <w:rPr>
+                <w:b/>
+                <w:bCs/>
+              </w:rPr>
+              <w:t>t</w:t>
+            </w:r>
+            <w:proofErr w:type="spellEnd"/>
+            <w:r>
+              <w:rPr>
+                <w:b/>
+                <w:bCs/>
+              </w:rPr>
+              <w:t xml:space="preserve">; </w:t>
+            </w:r>
+            <w:r>
+              <w:rPr>
+                <w:b/>
+                <w:bCs/>
+              </w:rPr>
+              <w:t>5</w:t>
+            </w:r>
+            <w:r>
+              <w:rPr>
+                <w:b/>
+                <w:bCs/>
+              </w:rPr>
+              <w:t xml:space="preserve">; </w:t>
+            </w:r>
+            <w:r>
+              <w:rPr>
+                <w:b/>
+                <w:bCs/>
+              </w:rPr>
+              <w:t>k</w:t>
+            </w:r>
+            <w:r>
+              <w:rPr>
+                <w:b/>
+                <w:bCs/>
+              </w:rPr>
+              <w:t xml:space="preserve">; </w:t>
+            </w:r>
+            <w:r>
+              <w:rPr>
+                <w:b/>
+                <w:bCs/>
+              </w:rPr>
+              <w:t>F</w:t>
+            </w:r>
+            <w:r>
+              <w:rPr>
+                <w:b/>
+                <w:bCs/>
+              </w:rPr>
+              <w:t xml:space="preserve">; </w:t>
+            </w:r>
+            <w:r>
+              <w:rPr>
+                <w:b/>
+                <w:bCs/>
+              </w:rPr>
+              <w:t>t</w:t>
+            </w:r>
+            <w:r>
+              <w:rPr>
+                <w:b/>
+                <w:bCs/>
+              </w:rPr>
+              <w:t>/</w:t>
+            </w:r>
+            <w:r>
+              <w:rPr>
+                <w:b/>
+                <w:bCs/>
+              </w:rPr>
+              <w:t>n</w:t>
+            </w:r>
+            <w:r>
+              <w:rPr>
+                <w:b/>
+                <w:bCs/>
+              </w:rPr>
+              <w:t>)</w:t>
+            </w:r>
+          </w:p>
+        </w:tc>
+      </w:tr>
+      <w:tr>
+        <w:trPr>
+          <w:cantSplit/>
+        </w:trPr>
+        <w:tc>
+          <w:tcPr>
+            <w:tcW w:w="486" w:type="dxa"/>
+            <w:vAlign w:val="center"/>
+          </w:tcPr>
+          <w:p>
+            <w:pPr>
+              <w:jc w:val="center"/>
+              <w:rPr>
+                <w:b/>
+                <w:bCs/>
+              </w:rPr>
+            </w:pPr>
+            <w:r>
+              <w:rPr>
+                <w:b/>
+                <w:bCs/>
+              </w:rPr>
+              <w:t>0</w:t>
+            </w:r>
+          </w:p>
+        </w:tc>
+        <w:tc>
+          <w:tcPr>
+            <w:tcW w:w="2118" w:type="dxa"/>
+          </w:tcPr>
+          <w:p>
+            <w:r>
+              <w:t xml:space="preserve">Info </w:t>
+            </w:r>
+            <w:proofErr w:type="spellStart"/>
+            <w:r>
+              <w:t>metryczkowe</w:t>
+            </w:r>
+            <w:proofErr w:type="spellEnd"/>
+          </w:p>
+        </w:tc>
+        <w:tc>
+          <w:tcPr>
+            <w:tcW w:w="6458" w:type="dxa"/>
+          </w:tcPr>
+          <w:p>
+            <w:pPr>
+              <w:rPr>
+                <w:sz w:val="16"/>
+                <w:szCs w:val="16"/>
+              </w:rPr>
+            </w:pPr>
+            <w:r>
+              <w:rPr>
+                <w:sz w:val="16"/>
+                <w:szCs w:val="16"/>
+              </w:rPr>
+              <w:t xml:space="preserve">[interesariusz; rodzaj uczelni; wiek; płeć; miejsc.; inne </w:t>
+            </w:r>
+            <w:proofErr w:type="spellStart"/>
+            <w:r>
+              <w:rPr>
+                <w:sz w:val="16"/>
+                <w:szCs w:val="16"/>
+              </w:rPr>
+              <w:t>wykszt</w:t>
+            </w:r>
+            <w:proofErr w:type="spellEnd"/>
+            <w:r>
+              <w:rPr>
+                <w:sz w:val="16"/>
+                <w:szCs w:val="16"/>
+              </w:rPr>
+              <w:t>. zdobyte/zdobywane]</w:t>
+            </w:r>
+          </w:p>
+        </w:tc>
+      </w:tr>
+      <w:tr>
+        <w:trPr>
+          <w:cantSplit/>
+        </w:trPr>
+        <w:tc>
+          <w:tcPr>
+            <w:tcW w:w="486" w:type="dxa"/>
+            <w:vAlign w:val="center"/>
+          </w:tcPr>
+          <w:p>
+            <w:pPr>
+              <w:jc w:val="center"/>
+              <w:rPr>
+                <w:b/>
+                <w:bCs/>
+              </w:rPr>
+            </w:pPr>
+            <w:r>
+              <w:rPr>
+                <w:b/>
+                <w:bCs/>
+              </w:rPr>
+              <w:t>1</w:t>
+            </w:r>
+          </w:p>
+        </w:tc>
+        <w:tc>
+          <w:tcPr>
+            <w:tcW w:w="2118" w:type="dxa"/>
+          </w:tcPr>
+          <w:p>
+            <w:r>
+              <w:t>Najważniejsza wartość usług uczelni</w:t>
+            </w:r>
+          </w:p>
+        </w:tc>
+        <w:tc>
+          <w:tcPr>
+            <w:tcW w:w="6458" w:type="dxa"/>
+          </w:tcPr>
+          <w:p>
+            <w:r>
+              <w:t>Różnorodna wiedza ogólna, pełne przygotowanie wielodyscyplinarne – silne podstawy do pracy (artystycznej) w każdej dziedzinie</w:t>
+            </w:r>
+          </w:p>
+        </w:tc>
+      </w:tr>
+      <w:tr>
+        <w:trPr>
+          <w:cantSplit/>
+        </w:trPr>
+        <w:tc>
+          <w:tcPr>
+            <w:tcW w:w="486" w:type="dxa"/>
+            <w:vAlign w:val="center"/>
+          </w:tcPr>
+          <w:p>
+            <w:pPr>
+              <w:jc w:val="center"/>
+              <w:rPr>
+                <w:b/>
+                <w:bCs/>
+              </w:rPr>
+            </w:pPr>
+            <w:r>
+              <w:rPr>
+                <w:b/>
+                <w:bCs/>
+              </w:rPr>
+              <w:t>2</w:t>
+            </w:r>
+          </w:p>
+        </w:tc>
+        <w:tc>
+          <w:tcPr>
+            <w:tcW w:w="2118" w:type="dxa"/>
+          </w:tcPr>
+          <w:p>
+            <w:r>
+              <w:t>Najistotniejsi interesariusze</w:t>
+            </w:r>
+          </w:p>
+        </w:tc>
+        <w:tc>
+          <w:tcPr>
+            <w:tcW w:w="6458" w:type="dxa"/>
+          </w:tcPr>
+          <w:p>
+            <w:r>
+              <w:t>Student – wszystko dla studenta (dla jego dobra)</w:t>
+            </w:r>
+          </w:p>
+          <w:p>
+            <w:r>
+              <w:t>Tonowanie ambicji wykładowców – z drugiej strony intensywne wspieranie rozwoju kadry – fundusze, przewody, kursy</w:t>
+            </w:r>
+          </w:p>
+        </w:tc>
+      </w:tr>
+      <w:tr>
+        <w:trPr>
+          <w:cantSplit/>
+        </w:trPr>
+        <w:tc>
+          <w:tcPr>
+            <w:tcW w:w="486" w:type="dxa"/>
+            <w:vAlign w:val="center"/>
+          </w:tcPr>
+          <w:p>
+            <w:pPr>
+              <w:jc w:val="center"/>
+              <w:rPr>
+                <w:b/>
+                <w:bCs/>
+              </w:rPr>
+            </w:pPr>
+            <w:r>
+              <w:rPr>
+                <w:b/>
+                <w:bCs/>
+              </w:rPr>
+              <w:t>3</w:t>
+            </w:r>
+          </w:p>
+        </w:tc>
+        <w:tc>
+          <w:tcPr>
+            <w:tcW w:w="2118" w:type="dxa"/>
+          </w:tcPr>
+          <w:p>
+            <w:r>
+              <w:t>Ocena różnych uczelni</w:t>
+            </w:r>
+          </w:p>
+        </w:tc>
+        <w:tc>
+          <w:tcPr>
+            <w:tcW w:w="6458" w:type="dxa"/>
+          </w:tcPr>
+          <w:p>
+            <w:r>
+              <w:t>Trudno ocenić, które uczelnie są najlepsze, raczej to nie ma zastosowania do uczelni artystycznych</w:t>
+            </w:r>
+            <w:r>
+              <w:br/>
+              <w:t xml:space="preserve">Na świecie: London College of Art, Savannah College of Art and Design, </w:t>
+            </w:r>
+            <w:r>
+              <w:t>(top 50 uczelni w światowych rankingach)</w:t>
+            </w:r>
+          </w:p>
+        </w:tc>
+      </w:tr>
+      <w:tr>
+        <w:trPr>
+          <w:cantSplit/>
+        </w:trPr>
+        <w:tc>
+          <w:tcPr>
+            <w:tcW w:w="486" w:type="dxa"/>
+            <w:vAlign w:val="center"/>
+          </w:tcPr>
+          <w:p>
+            <w:pPr>
+              <w:jc w:val="center"/>
+              <w:rPr>
+                <w:b/>
+                <w:bCs/>
+              </w:rPr>
+            </w:pPr>
+            <w:r>
+              <w:rPr>
+                <w:b/>
+                <w:bCs/>
+              </w:rPr>
+              <w:t>4</w:t>
+            </w:r>
+          </w:p>
+        </w:tc>
+        <w:tc>
+          <w:tcPr>
+            <w:tcW w:w="2118" w:type="dxa"/>
+          </w:tcPr>
+          <w:p>
+            <w:r>
+              <w:t>Cenieni absolwenci</w:t>
+            </w:r>
+          </w:p>
+        </w:tc>
+        <w:tc>
+          <w:tcPr>
+            <w:tcW w:w="6458" w:type="dxa"/>
+          </w:tcPr>
+          <w:p>
+            <w:r>
+              <w:t>Talent, portfolio, lokalność, znajomość rynku</w:t>
+            </w:r>
+          </w:p>
+        </w:tc>
+      </w:tr>
+      <w:tr>
+        <w:trPr>
+          <w:cantSplit/>
+        </w:trPr>
+        <w:tc>
+          <w:tcPr>
+            <w:tcW w:w="486" w:type="dxa"/>
+            <w:vAlign w:val="center"/>
+          </w:tcPr>
+          <w:p>
+            <w:pPr>
+              <w:jc w:val="center"/>
+              <w:rPr>
+                <w:b/>
+                <w:bCs/>
+              </w:rPr>
+            </w:pPr>
+            <w:r>
+              <w:rPr>
+                <w:b/>
+                <w:bCs/>
+              </w:rPr>
+              <w:t>5</w:t>
+            </w:r>
+          </w:p>
+        </w:tc>
+        <w:tc>
+          <w:tcPr>
+            <w:tcW w:w="2118" w:type="dxa"/>
+          </w:tcPr>
+          <w:p>
+            <w:r>
+              <w:t>Pomiar sukcesów absolwentów</w:t>
+            </w:r>
+          </w:p>
+        </w:tc>
+        <w:tc>
+          <w:tcPr>
+            <w:tcW w:w="6458" w:type="dxa"/>
+          </w:tcPr>
+          <w:p>
+            <w:r>
+              <w:t>Uczelnia ze znanymi absolwentami jest nobilitowana, chwalenie się absolwentami nową techniką promocji</w:t>
+            </w:r>
+          </w:p>
+        </w:tc>
+      </w:tr>
+      <w:tr>
+        <w:trPr>
+          <w:cantSplit/>
+        </w:trPr>
+        <w:tc>
+          <w:tcPr>
+            <w:tcW w:w="486" w:type="dxa"/>
+            <w:vAlign w:val="center"/>
+          </w:tcPr>
+          <w:p>
+            <w:pPr>
+              <w:jc w:val="center"/>
+              <w:rPr>
+                <w:b/>
+                <w:bCs/>
+              </w:rPr>
+            </w:pPr>
+            <w:r>
+              <w:rPr>
+                <w:b/>
+                <w:bCs/>
+              </w:rPr>
+              <w:t>6</w:t>
+            </w:r>
+          </w:p>
+        </w:tc>
+        <w:tc>
+          <w:tcPr>
+            <w:tcW w:w="2118" w:type="dxa"/>
+          </w:tcPr>
+          <w:p>
+            <w:r>
+              <w:t>Pomiar zarobków absolwentów</w:t>
+            </w:r>
+          </w:p>
+        </w:tc>
+        <w:tc>
+          <w:tcPr>
+            <w:tcW w:w="6458" w:type="dxa"/>
+          </w:tcPr>
+          <w:p>
+            <w:r>
+              <w:t>Nie</w:t>
+            </w:r>
+          </w:p>
+        </w:tc>
+      </w:tr>
+      <w:tr>
+        <w:trPr>
+          <w:cantSplit/>
+        </w:trPr>
+        <w:tc>
+          <w:tcPr>
+            <w:tcW w:w="486" w:type="dxa"/>
+            <w:vAlign w:val="center"/>
+          </w:tcPr>
+          <w:p>
+            <w:pPr>
+              <w:jc w:val="center"/>
+              <w:rPr>
+                <w:b/>
+                <w:bCs/>
+              </w:rPr>
+            </w:pPr>
+            <w:r>
+              <w:rPr>
+                <w:b/>
+                <w:bCs/>
+              </w:rPr>
+              <w:t>7</w:t>
+            </w:r>
+          </w:p>
+        </w:tc>
+        <w:tc>
+          <w:tcPr>
+            <w:tcW w:w="2118" w:type="dxa"/>
+          </w:tcPr>
+          <w:p>
+            <w:pPr>
+              <w:rPr>
+                <w:i/>
+                <w:iCs/>
+              </w:rPr>
+            </w:pPr>
+            <w:r>
+              <w:rPr>
+                <w:i/>
+                <w:iCs/>
+              </w:rPr>
+              <w:t>Ocena uczelni</w:t>
+            </w:r>
+          </w:p>
+        </w:tc>
+        <w:tc>
+          <w:tcPr>
+            <w:tcW w:w="6458" w:type="dxa"/>
+          </w:tcPr>
+          <w:p>
+            <w:pPr>
+              <w:rPr>
+                <w:i/>
+                <w:iCs/>
+              </w:rPr>
+            </w:pPr>
+            <w:r>
+              <w:rPr>
+                <w:i/>
+                <w:iCs/>
+              </w:rPr>
+              <w:t>Ankieta</w:t>
+            </w:r>
+          </w:p>
+        </w:tc>
+      </w:tr>
+      <w:tr>
+        <w:trPr>
+          <w:cantSplit/>
+        </w:trPr>
+        <w:tc>
+          <w:tcPr>
+            <w:tcW w:w="486" w:type="dxa"/>
+            <w:vAlign w:val="center"/>
+          </w:tcPr>
+          <w:p>
+            <w:pPr>
+              <w:jc w:val="center"/>
+              <w:rPr>
+                <w:b/>
+                <w:bCs/>
+              </w:rPr>
+            </w:pPr>
+            <w:r>
+              <w:rPr>
+                <w:b/>
+                <w:bCs/>
+              </w:rPr>
               <w:t>8</w:t>
             </w:r>
           </w:p>
@@ -1684,17 +2695,33 @@
           </w:tcPr>
           <w:p>
             <w:r>
-              <w:t>Czy pomiar satysf. inter. do podnoszenia jakości</w:t>
-            </w:r>
-          </w:p>
-        </w:tc>
-        <w:tc>
-          <w:tcPr>
-            <w:tcW w:w="6458" w:type="dxa"/>
-          </w:tcPr>
-          <w:p>
-            <w:r>
-              <w:t>Wątpliwe</w:t>
+              <w:t xml:space="preserve">Czy pomiar </w:t>
+            </w:r>
+            <w:proofErr w:type="spellStart"/>
+            <w:r>
+              <w:t>satysf</w:t>
+            </w:r>
+            <w:proofErr w:type="spellEnd"/>
+            <w:r>
+              <w:t xml:space="preserve">. </w:t>
+            </w:r>
+            <w:proofErr w:type="spellStart"/>
+            <w:r>
+              <w:t>inter</w:t>
+            </w:r>
+            <w:proofErr w:type="spellEnd"/>
+            <w:r>
+              <w:t>. do podnoszenia jakości</w:t>
+            </w:r>
+          </w:p>
+        </w:tc>
+        <w:tc>
+          <w:tcPr>
+            <w:tcW w:w="6458" w:type="dxa"/>
+          </w:tcPr>
+          <w:p>
+            <w:r>
+              <w:t>TAK</w:t>
             </w:r>
           </w:p>
         </w:tc>
@@ -1754,12 +2781,24 @@
             <w:tcW w:w="6458" w:type="dxa"/>
           </w:tcPr>
           <w:p>
-            <w:pPr>
-              <w:rPr>
-                <w:i/>
-                <w:iCs/>
-              </w:rPr>
-            </w:pPr>
+            <w:r>
+              <w:t>Obszary zmian: rady gospodarcze przy uczelniach [przedstawiciele różnych instytucji rynku]</w:t>
+            </w:r>
+          </w:p>
+          <w:p>
+            <w:r>
+              <w:t>Programy dydaktyczne weryfikowane; zajęcia we współpracy; praktyki -&gt; zewnętrzni</w:t>
+            </w:r>
+          </w:p>
+          <w:p>
+            <w:r>
+              <w:t>Organizacja uczelni -&gt; wewnętrzni</w:t>
+            </w:r>
+          </w:p>
+          <w:p>
+            <w:r>
+              <w:t>Programy dydaktyczne</w:t>
+            </w:r>
           </w:p>
         </w:tc>
       </w:tr>
@@ -1862,22 +2901,14 @@
           </w:tcPr>
           <w:p>
             <w:r>
-              <w:t>Porównywalność dzięki centralnemu egzaminowi -&gt; nie ma dużych różnic choć pewne są</w:t>
-            </w:r>
-          </w:p>
-          <w:p>
-            <w:r>
-              <w:t>Ściąganie dobrej kadry dydaktycznej</w:t>
-            </w:r>
-          </w:p>
-          <w:p>
-            <w:r>
-              <w:t>Różnice w wyposażeniu -&gt; sprzęt jest istotny, ale nie najważniejszy</w:t>
+              <w:t>Sprzęt, mistrzowie, silna i szczera promocja uczelni</w:t>
             </w:r>
           </w:p>
         </w:tc>
       </w:tr>
     </w:tbl>
+    <w:p/>
+    <w:p/>
     <w:p/>
     <w:p/>
     <w:p/>
@@ -2385,7 +3416,7 @@
   <w:style w:type="paragraph" w:default="1" w:styleId="Normalny">
     <w:name w:val="Normal"/>
     <w:qFormat/>
-    <w:rsid w:val="00AC5935"/>
+    <w:rsid w:val="00CC03F8"/>
   </w:style>
   <w:style w:type="character" w:default="1" w:styleId="Domylnaczcionkaakapitu">
     <w:name w:val="Default Paragraph Font"/>

</xml_diff>